<commit_message>
Updated the latest status report document.
</commit_message>
<xml_diff>
--- a/Documentation/Reports/Update - Control System 06012016.docx
+++ b/Documentation/Reports/Update - Control System 06012016.docx
@@ -7,16 +7,107 @@
         <w:pBdr>
           <w:bottom w:val="single" w:sz="6" w:space="1" w:color="auto"/>
         </w:pBdr>
-      </w:pPr>
-      <w:bookmarkStart w:id="0" w:name="_GoBack"/>
-      <w:bookmarkEnd w:id="0"/>
-      <w:r>
-        <w:t>Recap:</w:t>
-      </w:r>
-    </w:p>
-    <w:p>
-      <w:r>
-        <w:t>Overall</w:t>
+        <w:jc w:val="both"/>
+      </w:pPr>
+      <w:r>
+        <w:t>Update</w:t>
+      </w:r>
+      <w:r>
+        <w:t>:</w:t>
+      </w:r>
+    </w:p>
+    <w:p>
+      <w:pPr>
+        <w:jc w:val="both"/>
+      </w:pPr>
+      <w:r>
+        <w:t>Hardware</w:t>
+      </w:r>
+    </w:p>
+    <w:p>
+      <w:pPr>
+        <w:pStyle w:val="ListParagraph"/>
+        <w:numPr>
+          <w:ilvl w:val="0"/>
+          <w:numId w:val="5"/>
+        </w:numPr>
+        <w:jc w:val="both"/>
+      </w:pPr>
+      <w:r>
+        <w:t>Our team designed and printed the newest prototype of the</w:t>
+      </w:r>
+      <w:r>
+        <w:t xml:space="preserve"> Control System Panel</w:t>
+      </w:r>
+      <w:r>
+        <w:t>. The new design consists of a 3D-printable, two-part sliding assembly that houses the Raspberry Pi and a 7”-touchscreen.</w:t>
+      </w:r>
+      <w:r>
+        <w:t xml:space="preserve"> The new panel also features a dock station for the wireless keyboard that would allow for the user to interface with the Raspberry Pi (Figure 1).</w:t>
+      </w:r>
+    </w:p>
+    <w:p>
+      <w:pPr>
+        <w:pStyle w:val="ListParagraph"/>
+        <w:numPr>
+          <w:ilvl w:val="0"/>
+          <w:numId w:val="5"/>
+        </w:numPr>
+        <w:jc w:val="both"/>
+      </w:pPr>
+      <w:r>
+        <w:t>Upgraded to the Raspberry Pi 3, this upgrade features:</w:t>
+      </w:r>
+    </w:p>
+    <w:p>
+      <w:pPr>
+        <w:pStyle w:val="ListParagraph"/>
+        <w:numPr>
+          <w:ilvl w:val="1"/>
+          <w:numId w:val="5"/>
+        </w:numPr>
+        <w:jc w:val="both"/>
+      </w:pPr>
+      <w:r>
+        <w:t xml:space="preserve">Built-in </w:t>
+      </w:r>
+      <w:proofErr w:type="spellStart"/>
+      <w:r>
+        <w:t>WiFi</w:t>
+      </w:r>
+      <w:proofErr w:type="spellEnd"/>
+      <w:r>
+        <w:t xml:space="preserve"> and Bluetooth antennas reduce compatibility issues with 3</w:t>
+      </w:r>
+      <w:r>
+        <w:rPr>
+          <w:vertAlign w:val="superscript"/>
+        </w:rPr>
+        <w:t>rd</w:t>
+      </w:r>
+      <w:r>
+        <w:t>-party adapters and the cost associated with them</w:t>
+      </w:r>
+    </w:p>
+    <w:p>
+      <w:pPr>
+        <w:pStyle w:val="ListParagraph"/>
+        <w:numPr>
+          <w:ilvl w:val="1"/>
+          <w:numId w:val="5"/>
+        </w:numPr>
+        <w:jc w:val="both"/>
+      </w:pPr>
+      <w:r>
+        <w:t>50% increase in processing power</w:t>
+      </w:r>
+    </w:p>
+    <w:p>
+      <w:pPr>
+        <w:jc w:val="both"/>
+      </w:pPr>
+      <w:r>
+        <w:t>Software</w:t>
       </w:r>
     </w:p>
     <w:p>
@@ -26,12 +117,13 @@
           <w:ilvl w:val="0"/>
           <w:numId w:val="1"/>
         </w:numPr>
-      </w:pPr>
-      <w:r>
-        <w:t xml:space="preserve">Our group focused </w:t>
-      </w:r>
-      <w:r>
-        <w:t>on furthering the capabilities of the Raspberry Pi-powered control system by:</w:t>
+        <w:jc w:val="both"/>
+      </w:pPr>
+      <w:r>
+        <w:t xml:space="preserve">Based on the feedback </w:t>
+      </w:r>
+      <w:r>
+        <w:t>obtained from the February demo, our team modified the original GUI to include/exclude the following features:</w:t>
       </w:r>
     </w:p>
     <w:p>
@@ -41,9 +133,16 @@
           <w:ilvl w:val="1"/>
           <w:numId w:val="1"/>
         </w:numPr>
-      </w:pPr>
-      <w:r>
-        <w:t>Ensuring connectivity and compatibility with Arduino board and the Arduino IDE</w:t>
+        <w:jc w:val="both"/>
+      </w:pPr>
+      <w:r>
+        <w:t xml:space="preserve">Removal of user interface (UI) </w:t>
+      </w:r>
+      <w:r>
+        <w:t>In order to</w:t>
+      </w:r>
+      <w:r>
+        <w:t>:</w:t>
       </w:r>
     </w:p>
     <w:p>
@@ -53,9 +152,16 @@
           <w:ilvl w:val="2"/>
           <w:numId w:val="1"/>
         </w:numPr>
-      </w:pPr>
-      <w:r>
-        <w:t>The Raspberry Pi, through the Raspbian OS, can run the Arduino IDE and communicate to any Arduino-compatible board through serial communication</w:t>
+        <w:jc w:val="both"/>
+      </w:pPr>
+      <w:r>
+        <w:t xml:space="preserve">Minimize </w:t>
+      </w:r>
+      <w:r>
+        <w:t>user e</w:t>
+      </w:r>
+      <w:r>
+        <w:t>rror – Without the UI, successful scenario execution is independent from the familiarity of the standardize patient to the hardware and software in the room</w:t>
       </w:r>
     </w:p>
     <w:p>
@@ -65,21 +171,66 @@
           <w:ilvl w:val="2"/>
           <w:numId w:val="1"/>
         </w:numPr>
-      </w:pPr>
-      <w:r>
-        <w:t>Serial communication was achieved through the on-board USB ports and wirelessly through Bluetooth</w:t>
+        <w:jc w:val="both"/>
+      </w:pPr>
+      <w:r>
+        <w:t>U</w:t>
+      </w:r>
+      <w:r>
+        <w:t>nload task</w:t>
+      </w:r>
+      <w:r>
+        <w:t xml:space="preserve">s from the standardize patient – Without the UI, </w:t>
+      </w:r>
+      <w:r>
+        <w:t>the standardized patient has fewer set-up tasks</w:t>
       </w:r>
     </w:p>
     <w:p>
       <w:pPr>
         <w:pStyle w:val="ListParagraph"/>
         <w:numPr>
-          <w:ilvl w:val="3"/>
+          <w:ilvl w:val="2"/>
           <w:numId w:val="1"/>
         </w:numPr>
-      </w:pPr>
-      <w:r>
-        <w:t>Up to three (3) antennas has been connected, simultaneously, over Bluetooth</w:t>
+        <w:jc w:val="both"/>
+      </w:pPr>
+      <w:r>
+        <w:t>Concentrate scenario control to servers</w:t>
+      </w:r>
+      <w:r>
+        <w:t xml:space="preserve"> – Without the UI, the all instruments and their respective control programs are triggered from the control room</w:t>
+      </w:r>
+    </w:p>
+    <w:p>
+      <w:pPr>
+        <w:pStyle w:val="ListParagraph"/>
+        <w:numPr>
+          <w:ilvl w:val="0"/>
+          <w:numId w:val="1"/>
+        </w:numPr>
+        <w:jc w:val="both"/>
+      </w:pPr>
+      <w:r>
+        <w:t xml:space="preserve">Our team overhauled the control and communication </w:t>
+      </w:r>
+      <w:r>
+        <w:t>protocol between the</w:t>
+      </w:r>
+      <w:r>
+        <w:t xml:space="preserve"> Control System </w:t>
+      </w:r>
+      <w:r>
+        <w:t>(Raspberry Pi-based</w:t>
+      </w:r>
+      <w:r>
+        <w:t>) and the</w:t>
+      </w:r>
+      <w:r>
+        <w:t xml:space="preserve"> Smart Instruments (Arduino-based)</w:t>
+      </w:r>
+      <w:r>
+        <w:t xml:space="preserve"> (Figure 2). The updated protocol features:</w:t>
       </w:r>
     </w:p>
     <w:p>
@@ -89,9 +240,16 @@
           <w:ilvl w:val="1"/>
           <w:numId w:val="1"/>
         </w:numPr>
-      </w:pPr>
-      <w:r>
-        <w:t>Developing a graphical user interface (GUI) that controls the communication and data acquisition from the wirelessly connected Arduinos (Figure 1)</w:t>
+        <w:jc w:val="both"/>
+      </w:pPr>
+      <w:r>
+        <w:t>Trans</w:t>
+      </w:r>
+      <w:r>
+        <w:t>ition</w:t>
+      </w:r>
+      <w:r>
+        <w:t xml:space="preserve"> from Java to Python</w:t>
       </w:r>
     </w:p>
     <w:p>
@@ -101,9 +259,26 @@
           <w:ilvl w:val="2"/>
           <w:numId w:val="1"/>
         </w:numPr>
-      </w:pPr>
-      <w:r>
-        <w:t>Our group used Processing to develop the GUI (Figure 1)</w:t>
+        <w:jc w:val="both"/>
+      </w:pPr>
+      <w:r>
+        <w:t>The Control System algorithms have been written in Python</w:t>
+      </w:r>
+      <w:r>
+        <w:t xml:space="preserve"> to improve speed and integrate mathematical libraries that will help with data processing</w:t>
+      </w:r>
+    </w:p>
+    <w:p>
+      <w:pPr>
+        <w:pStyle w:val="ListParagraph"/>
+        <w:numPr>
+          <w:ilvl w:val="1"/>
+          <w:numId w:val="1"/>
+        </w:numPr>
+        <w:jc w:val="both"/>
+      </w:pPr>
+      <w:r>
+        <w:t>Transition from Firmware to board-specific Arduino codes</w:t>
       </w:r>
     </w:p>
     <w:p>
@@ -113,9 +288,10 @@
           <w:ilvl w:val="2"/>
           <w:numId w:val="1"/>
         </w:numPr>
-      </w:pPr>
-      <w:r>
-        <w:t>The GUI takes advantage of the touchscreen to for users to interface directly with the control program (Figure 1)</w:t>
+        <w:jc w:val="both"/>
+      </w:pPr>
+      <w:r>
+        <w:t>Instead of using firmware to translate Control system commands, written in Java or Python, board-specific Arduino codes were developed to enable bidirectional communication and relay data not commands</w:t>
       </w:r>
     </w:p>
     <w:p>
@@ -125,9 +301,26 @@
           <w:ilvl w:val="2"/>
           <w:numId w:val="1"/>
         </w:numPr>
-      </w:pPr>
-      <w:r>
-        <w:t>The GUI was program to execute on startup of the system, reducing user interaction with the Raspbian OS and thus eliminating potential error</w:t>
+        <w:jc w:val="both"/>
+      </w:pPr>
+      <w:r>
+        <w:t>This upgrade increases speed and efficiency by unloading tasks from the Control Syste</w:t>
+      </w:r>
+      <w:r>
+        <w:t>m</w:t>
+      </w:r>
+    </w:p>
+    <w:p>
+      <w:pPr>
+        <w:pStyle w:val="ListParagraph"/>
+        <w:numPr>
+          <w:ilvl w:val="1"/>
+          <w:numId w:val="1"/>
+        </w:numPr>
+        <w:jc w:val="both"/>
+      </w:pPr>
+      <w:r>
+        <w:t>I2C Communication Protocol between sensors</w:t>
       </w:r>
     </w:p>
     <w:p>
@@ -137,9 +330,18 @@
           <w:ilvl w:val="2"/>
           <w:numId w:val="1"/>
         </w:numPr>
-      </w:pPr>
-      <w:r>
-        <w:t>The Processing GUI communicates and controls the connected Arduinos directly, reducing the number of independent scripts or functions that must be executed by the Raspberry Pi</w:t>
+        <w:jc w:val="both"/>
+      </w:pPr>
+      <w:commentRangeStart w:id="0"/>
+      <w:r>
+        <w:t>Expands the number of parallel sensor connections</w:t>
+      </w:r>
+      <w:commentRangeEnd w:id="0"/>
+      <w:r>
+        <w:rPr>
+          <w:rStyle w:val="CommentReference"/>
+        </w:rPr>
+        <w:commentReference w:id="0"/>
       </w:r>
     </w:p>
     <w:p>
@@ -149,17 +351,10 @@
           <w:ilvl w:val="2"/>
           <w:numId w:val="1"/>
         </w:numPr>
-      </w:pPr>
-      <w:r>
-        <w:t xml:space="preserve">The communication with Arduino boards requires that the </w:t>
-      </w:r>
-      <w:proofErr w:type="spellStart"/>
-      <w:r>
-        <w:t>Firmata</w:t>
-      </w:r>
-      <w:proofErr w:type="spellEnd"/>
-      <w:r>
-        <w:t xml:space="preserve"> library is installed in the Arduino board</w:t>
+        <w:jc w:val="both"/>
+      </w:pPr>
+      <w:r>
+        <w:t>Reduces the noise generated by analog ports</w:t>
       </w:r>
     </w:p>
     <w:p>
@@ -169,62 +364,49 @@
           <w:ilvl w:val="2"/>
           <w:numId w:val="1"/>
         </w:numPr>
-      </w:pPr>
-      <w:r>
-        <w:t xml:space="preserve">The </w:t>
-      </w:r>
-      <w:proofErr w:type="spellStart"/>
-      <w:r>
-        <w:t>Firmata</w:t>
-      </w:r>
-      <w:proofErr w:type="spellEnd"/>
-      <w:r>
-        <w:t xml:space="preserve"> library is actively supported and recommended by the Arduino and Processing communities</w:t>
+        <w:jc w:val="both"/>
+      </w:pPr>
+      <w:r>
+        <w:t>Reduces the number of connections and components needed</w:t>
+      </w:r>
+    </w:p>
+    <w:p>
+      <w:pPr>
+        <w:pBdr>
+          <w:bottom w:val="single" w:sz="6" w:space="1" w:color="auto"/>
+        </w:pBdr>
+        <w:jc w:val="both"/>
+      </w:pPr>
+      <w:r>
+        <w:t>Moving Forward:</w:t>
       </w:r>
     </w:p>
     <w:p>
       <w:pPr>
         <w:pStyle w:val="ListParagraph"/>
         <w:numPr>
-          <w:ilvl w:val="2"/>
-          <w:numId w:val="1"/>
+          <w:ilvl w:val="0"/>
+          <w:numId w:val="6"/>
         </w:numPr>
       </w:pPr>
       <w:r>
-        <w:t xml:space="preserve">Through the </w:t>
-      </w:r>
+        <w:t>Our team still has to finish transitioning the Control System algorithms to python</w:t>
+      </w:r>
+      <w:bookmarkStart w:id="1" w:name="_GoBack"/>
+      <w:bookmarkEnd w:id="1"/>
+    </w:p>
+    <w:p>
+      <w:pPr>
+        <w:tabs>
+          <w:tab w:val="left" w:pos="1318"/>
+        </w:tabs>
+      </w:pPr>
       <w:proofErr w:type="spellStart"/>
       <w:r>
-        <w:t>Firmata</w:t>
+        <w:lastRenderedPageBreak/>
+        <w:t>Ghfghfgh</w:t>
       </w:r>
       <w:proofErr w:type="spellEnd"/>
-      <w:r>
-        <w:t xml:space="preserve"> library, the Arduino can communicate with processing as fast as 57600 bps</w:t>
-      </w:r>
-    </w:p>
-    <w:p>
-      <w:pPr>
-        <w:pStyle w:val="ListParagraph"/>
-        <w:numPr>
-          <w:ilvl w:val="2"/>
-          <w:numId w:val="1"/>
-        </w:numPr>
-      </w:pPr>
-      <w:r>
-        <w:t>One Arduino board has been dedicated to each device</w:t>
-      </w:r>
-    </w:p>
-    <w:p>
-      <w:pPr>
-        <w:pStyle w:val="ListParagraph"/>
-        <w:numPr>
-          <w:ilvl w:val="2"/>
-          <w:numId w:val="1"/>
-        </w:numPr>
-      </w:pPr>
-      <w:r>
-        <w:t>The Otoscope prototype, controlled by an Arduino Pro Mini, was demoed to NBME in late February</w:t>
-      </w:r>
     </w:p>
     <w:tbl>
       <w:tblPr>
@@ -241,16 +423,18 @@
             <w:tcW w:w="9350" w:type="dxa"/>
           </w:tcPr>
           <w:p>
+            <w:pPr>
+              <w:jc w:val="center"/>
+            </w:pPr>
             <w:r>
               <w:rPr>
                 <w:noProof/>
               </w:rPr>
-              <w:lastRenderedPageBreak/>
               <w:drawing>
-                <wp:inline distT="0" distB="0" distL="0" distR="0" wp14:anchorId="243D3E6C" wp14:editId="5C90893A">
-                  <wp:extent cx="5934075" cy="3343275"/>
-                  <wp:effectExtent l="0" t="0" r="9525" b="9525"/>
-                  <wp:docPr id="4" name="Picture 4" descr="C:\Users\flobo\Downloads\20160314_164300.jpg"/>
+                <wp:inline distT="0" distB="0" distL="0" distR="0" wp14:anchorId="6E420A44" wp14:editId="7690B648">
+                  <wp:extent cx="4962525" cy="2867891"/>
+                  <wp:effectExtent l="0" t="0" r="0" b="8890"/>
+                  <wp:docPr id="1" name="Picture 1" descr="C:\Users\flobo\Documents\Gits\ControlSystem\Hardware\V002\controlsystempanelv002img001.jpg"/>
                   <wp:cNvGraphicFramePr>
                     <a:graphicFrameLocks xmlns:a="http://schemas.openxmlformats.org/drawingml/2006/main" noChangeAspect="1"/>
                   </wp:cNvGraphicFramePr>
@@ -258,28 +442,26 @@
                     <a:graphicData uri="http://schemas.openxmlformats.org/drawingml/2006/picture">
                       <pic:pic xmlns:pic="http://schemas.openxmlformats.org/drawingml/2006/picture">
                         <pic:nvPicPr>
-                          <pic:cNvPr id="0" name="Picture 3" descr="C:\Users\flobo\Downloads\20160314_164300.jpg"/>
+                          <pic:cNvPr id="0" name="Picture 1" descr="C:\Users\flobo\Documents\Gits\ControlSystem\Hardware\V002\controlsystempanelv002img001.jpg"/>
                           <pic:cNvPicPr>
                             <a:picLocks noChangeAspect="1" noChangeArrowheads="1"/>
                           </pic:cNvPicPr>
                         </pic:nvPicPr>
-                        <pic:blipFill>
-                          <a:blip r:embed="rId7" cstate="print">
+                        <pic:blipFill rotWithShape="1">
+                          <a:blip r:embed="rId9" cstate="print">
                             <a:extLst>
                               <a:ext uri="{28A0092B-C50C-407E-A947-70E740481C1C}">
                                 <a14:useLocalDpi xmlns:a14="http://schemas.microsoft.com/office/drawing/2010/main" val="0"/>
                               </a:ext>
                             </a:extLst>
                           </a:blip>
-                          <a:srcRect/>
-                          <a:stretch>
-                            <a:fillRect/>
-                          </a:stretch>
+                          <a:srcRect l="7000" t="8543" r="9404" b="5491"/>
+                          <a:stretch/>
                         </pic:blipFill>
                         <pic:spPr bwMode="auto">
                           <a:xfrm>
                             <a:off x="0" y="0"/>
-                            <a:ext cx="5934075" cy="3343275"/>
+                            <a:ext cx="4963852" cy="2868658"/>
                           </a:xfrm>
                           <a:prstGeom prst="rect">
                             <a:avLst/>
@@ -288,6 +470,11 @@
                           <a:ln>
                             <a:noFill/>
                           </a:ln>
+                          <a:extLst>
+                            <a:ext uri="{53640926-AAD7-44D8-BBD7-CCE9431645EC}">
+                              <a14:shadowObscured xmlns:a14="http://schemas.microsoft.com/office/drawing/2010/main"/>
+                            </a:ext>
+                          </a:extLst>
                         </pic:spPr>
                       </pic:pic>
                     </a:graphicData>
@@ -304,176 +491,25 @@
             <w:tcW w:w="9350" w:type="dxa"/>
           </w:tcPr>
           <w:p>
+            <w:pPr>
+              <w:jc w:val="both"/>
+            </w:pPr>
             <w:r>
-              <w:t>Figure 1: Control system</w:t>
+              <w:t>Figure 1: Control System Panel</w:t>
             </w:r>
           </w:p>
         </w:tc>
       </w:tr>
     </w:tbl>
-    <w:p/>
-    <w:p>
-      <w:pPr>
-        <w:pStyle w:val="ListParagraph"/>
-        <w:ind w:left="2160"/>
-      </w:pPr>
-    </w:p>
-    <w:p>
-      <w:pPr>
-        <w:pBdr>
-          <w:bottom w:val="single" w:sz="6" w:space="1" w:color="auto"/>
-        </w:pBdr>
-      </w:pPr>
-      <w:r>
-        <w:t>Update:</w:t>
-      </w:r>
-    </w:p>
-    <w:p>
-      <w:pPr>
-        <w:pStyle w:val="ListParagraph"/>
-        <w:numPr>
-          <w:ilvl w:val="0"/>
-          <w:numId w:val="4"/>
-        </w:numPr>
-      </w:pPr>
-      <w:r>
-        <w:t xml:space="preserve">Our team </w:t>
-      </w:r>
-      <w:r>
-        <w:t>acquired and received</w:t>
-      </w:r>
-      <w:r>
-        <w:t xml:space="preserve"> the Raspberry Pi 3, which features a 50% faster processor and embedded Bluetooth and </w:t>
-      </w:r>
-      <w:proofErr w:type="spellStart"/>
-      <w:r>
-        <w:t>WiFi</w:t>
-      </w:r>
-      <w:proofErr w:type="spellEnd"/>
-      <w:r>
-        <w:t xml:space="preserve"> antennas</w:t>
-      </w:r>
-    </w:p>
-    <w:p>
-      <w:pPr>
-        <w:pStyle w:val="ListParagraph"/>
-        <w:numPr>
-          <w:ilvl w:val="1"/>
-          <w:numId w:val="4"/>
-        </w:numPr>
-      </w:pPr>
-      <w:r>
-        <w:t>All software will be compatible, including the OS and the Processing GUI</w:t>
-      </w:r>
-    </w:p>
-    <w:p>
-      <w:pPr>
-        <w:pStyle w:val="ListParagraph"/>
-        <w:numPr>
-          <w:ilvl w:val="1"/>
-          <w:numId w:val="4"/>
-        </w:numPr>
-      </w:pPr>
-      <w:r>
-        <w:t>Embedded antennas will release physical ports that otherwise would be taken be adapter or dongles (</w:t>
-      </w:r>
-      <w:proofErr w:type="spellStart"/>
-      <w:r>
-        <w:t>eg</w:t>
-      </w:r>
-      <w:proofErr w:type="spellEnd"/>
-      <w:r>
-        <w:t xml:space="preserve">. </w:t>
-      </w:r>
-      <w:proofErr w:type="spellStart"/>
-      <w:r>
-        <w:t>Usb</w:t>
-      </w:r>
-      <w:proofErr w:type="spellEnd"/>
-      <w:r>
-        <w:t xml:space="preserve"> Bluetooth or </w:t>
-      </w:r>
-      <w:proofErr w:type="spellStart"/>
-      <w:r>
-        <w:t>WiFi</w:t>
-      </w:r>
-      <w:proofErr w:type="spellEnd"/>
-      <w:r>
-        <w:t xml:space="preserve"> antenna)</w:t>
-      </w:r>
-    </w:p>
-    <w:p>
-      <w:pPr>
-        <w:pBdr>
-          <w:bottom w:val="single" w:sz="6" w:space="1" w:color="auto"/>
-        </w:pBdr>
-      </w:pPr>
-      <w:r>
-        <w:t>Moving Forward:</w:t>
-      </w:r>
-    </w:p>
-    <w:p>
-      <w:pPr>
-        <w:pStyle w:val="ListParagraph"/>
-        <w:numPr>
-          <w:ilvl w:val="0"/>
-          <w:numId w:val="4"/>
-        </w:numPr>
-      </w:pPr>
-      <w:r>
-        <w:t>Our team will modify the GUI and the current connection protocols on the basis of the feedback obtained at the late February demo with NBME</w:t>
-      </w:r>
-    </w:p>
-    <w:p>
-      <w:pPr>
-        <w:pStyle w:val="ListParagraph"/>
-        <w:numPr>
-          <w:ilvl w:val="0"/>
-          <w:numId w:val="4"/>
-        </w:numPr>
-      </w:pPr>
-      <w:r>
-        <w:t>Our team will begin scaling the communication algorithms for several Arduino modules</w:t>
-      </w:r>
-    </w:p>
-    <w:p>
-      <w:pPr>
-        <w:pStyle w:val="ListParagraph"/>
-        <w:numPr>
-          <w:ilvl w:val="1"/>
-          <w:numId w:val="4"/>
-        </w:numPr>
-      </w:pPr>
-      <w:r>
-        <w:t>More than three (3) Arduinos or more than three (3) instruments – Modularity</w:t>
-      </w:r>
-    </w:p>
-    <w:p>
-      <w:pPr>
-        <w:pStyle w:val="ListParagraph"/>
-        <w:numPr>
-          <w:ilvl w:val="1"/>
-          <w:numId w:val="4"/>
-        </w:numPr>
-      </w:pPr>
-      <w:r>
-        <w:t>These algorithms will use specific addresses to distinguish between instruments and avoid communication errors</w:t>
-      </w:r>
-    </w:p>
-    <w:p>
-      <w:pPr>
-        <w:pStyle w:val="ListParagraph"/>
-        <w:numPr>
-          <w:ilvl w:val="1"/>
-          <w:numId w:val="4"/>
-        </w:numPr>
-      </w:pPr>
-      <w:r>
-        <w:t>Algorithms may be re-written or translated to faster computer languages like Python</w:t>
-      </w:r>
+    <w:p>
+      <w:pPr>
+        <w:tabs>
+          <w:tab w:val="left" w:pos="1318"/>
+        </w:tabs>
+      </w:pPr>
     </w:p>
     <w:sectPr>
-      <w:headerReference w:type="default" r:id="rId8"/>
+      <w:headerReference w:type="default" r:id="rId10"/>
       <w:pgSz w:w="12240" w:h="15840"/>
       <w:pgMar w:top="1440" w:right="1440" w:bottom="1440" w:left="1440" w:header="720" w:footer="720" w:gutter="0"/>
       <w:cols w:space="720"/>
@@ -481,6 +517,33 @@
     </w:sectPr>
   </w:body>
 </w:document>
+</file>
+
+<file path=word/comments.xml><?xml version="1.0" encoding="utf-8"?>
+<w:comments xmlns:wpc="http://schemas.microsoft.com/office/word/2010/wordprocessingCanvas" xmlns:mc="http://schemas.openxmlformats.org/markup-compatibility/2006" xmlns:o="urn:schemas-microsoft-com:office:office" xmlns:r="http://schemas.openxmlformats.org/officeDocument/2006/relationships" xmlns:m="http://schemas.openxmlformats.org/officeDocument/2006/math" xmlns:v="urn:schemas-microsoft-com:vml" xmlns:wp14="http://schemas.microsoft.com/office/word/2010/wordprocessingDrawing" xmlns:wp="http://schemas.openxmlformats.org/drawingml/2006/wordprocessingDrawing" xmlns:w10="urn:schemas-microsoft-com:office:word" xmlns:w="http://schemas.openxmlformats.org/wordprocessingml/2006/main" xmlns:w14="http://schemas.microsoft.com/office/word/2010/wordml" xmlns:w15="http://schemas.microsoft.com/office/word/2012/wordml" xmlns:wpg="http://schemas.microsoft.com/office/word/2010/wordprocessingGroup" xmlns:wpi="http://schemas.microsoft.com/office/word/2010/wordprocessingInk" xmlns:wne="http://schemas.microsoft.com/office/word/2006/wordml" xmlns:wps="http://schemas.microsoft.com/office/word/2010/wordprocessingShape" mc:Ignorable="w14 w15 wp14">
+  <w:comment w:id="0" w:author="Lobo, Fluvio" w:date="2016-06-01T16:57:00Z" w:initials="LF">
+    <w:p>
+      <w:pPr>
+        <w:pStyle w:val="CommentText"/>
+      </w:pPr>
+      <w:r>
+        <w:rPr>
+          <w:rStyle w:val="CommentReference"/>
+        </w:rPr>
+        <w:annotationRef/>
+      </w:r>
+      <w:r>
+        <w:t>Determine the exact number of possible i2c connections</w:t>
+      </w:r>
+    </w:p>
+  </w:comment>
+</w:comments>
+</file>
+
+<file path=word/commentsExtended.xml><?xml version="1.0" encoding="utf-8"?>
+<w15:commentsEx xmlns:wpc="http://schemas.microsoft.com/office/word/2010/wordprocessingCanvas" xmlns:mc="http://schemas.openxmlformats.org/markup-compatibility/2006" xmlns:o="urn:schemas-microsoft-com:office:office" xmlns:r="http://schemas.openxmlformats.org/officeDocument/2006/relationships" xmlns:m="http://schemas.openxmlformats.org/officeDocument/2006/math" xmlns:v="urn:schemas-microsoft-com:vml" xmlns:wp14="http://schemas.microsoft.com/office/word/2010/wordprocessingDrawing" xmlns:wp="http://schemas.openxmlformats.org/drawingml/2006/wordprocessingDrawing" xmlns:w10="urn:schemas-microsoft-com:office:word" xmlns:w="http://schemas.openxmlformats.org/wordprocessingml/2006/main" xmlns:w14="http://schemas.microsoft.com/office/word/2010/wordml" xmlns:w15="http://schemas.microsoft.com/office/word/2012/wordml" xmlns:wpg="http://schemas.microsoft.com/office/word/2010/wordprocessingGroup" xmlns:wpi="http://schemas.microsoft.com/office/word/2010/wordprocessingInk" xmlns:wne="http://schemas.microsoft.com/office/word/2006/wordml" xmlns:wps="http://schemas.microsoft.com/office/word/2010/wordprocessingShape" mc:Ignorable="w14 w15 wp14">
+  <w15:commentEx w15:paraId="09BCB25A" w15:done="0"/>
+</w15:commentsEx>
 </file>
 
 <file path=word/endnotes.xml><?xml version="1.0" encoding="utf-8"?>
@@ -930,6 +993,232 @@
     </w:lvl>
   </w:abstractNum>
   <w:abstractNum w:abstractNumId="3" w15:restartNumberingAfterBreak="0">
+    <w:nsid w:val="65E83010"/>
+    <w:multiLevelType w:val="hybridMultilevel"/>
+    <w:tmpl w:val="05ECA154"/>
+    <w:lvl w:ilvl="0" w:tplc="04090001">
+      <w:start w:val="1"/>
+      <w:numFmt w:val="bullet"/>
+      <w:lvlText w:val=""/>
+      <w:lvlJc w:val="left"/>
+      <w:pPr>
+        <w:ind w:left="720" w:hanging="360"/>
+      </w:pPr>
+      <w:rPr>
+        <w:rFonts w:ascii="Symbol" w:hAnsi="Symbol" w:hint="default"/>
+      </w:rPr>
+    </w:lvl>
+    <w:lvl w:ilvl="1" w:tplc="04090003">
+      <w:start w:val="1"/>
+      <w:numFmt w:val="bullet"/>
+      <w:lvlText w:val="o"/>
+      <w:lvlJc w:val="left"/>
+      <w:pPr>
+        <w:ind w:left="1440" w:hanging="360"/>
+      </w:pPr>
+      <w:rPr>
+        <w:rFonts w:ascii="Courier New" w:hAnsi="Courier New" w:cs="Courier New" w:hint="default"/>
+      </w:rPr>
+    </w:lvl>
+    <w:lvl w:ilvl="2" w:tplc="04090005" w:tentative="1">
+      <w:start w:val="1"/>
+      <w:numFmt w:val="bullet"/>
+      <w:lvlText w:val=""/>
+      <w:lvlJc w:val="left"/>
+      <w:pPr>
+        <w:ind w:left="2160" w:hanging="360"/>
+      </w:pPr>
+      <w:rPr>
+        <w:rFonts w:ascii="Wingdings" w:hAnsi="Wingdings" w:hint="default"/>
+      </w:rPr>
+    </w:lvl>
+    <w:lvl w:ilvl="3" w:tplc="04090001" w:tentative="1">
+      <w:start w:val="1"/>
+      <w:numFmt w:val="bullet"/>
+      <w:lvlText w:val=""/>
+      <w:lvlJc w:val="left"/>
+      <w:pPr>
+        <w:ind w:left="2880" w:hanging="360"/>
+      </w:pPr>
+      <w:rPr>
+        <w:rFonts w:ascii="Symbol" w:hAnsi="Symbol" w:hint="default"/>
+      </w:rPr>
+    </w:lvl>
+    <w:lvl w:ilvl="4" w:tplc="04090003" w:tentative="1">
+      <w:start w:val="1"/>
+      <w:numFmt w:val="bullet"/>
+      <w:lvlText w:val="o"/>
+      <w:lvlJc w:val="left"/>
+      <w:pPr>
+        <w:ind w:left="3600" w:hanging="360"/>
+      </w:pPr>
+      <w:rPr>
+        <w:rFonts w:ascii="Courier New" w:hAnsi="Courier New" w:cs="Courier New" w:hint="default"/>
+      </w:rPr>
+    </w:lvl>
+    <w:lvl w:ilvl="5" w:tplc="04090005" w:tentative="1">
+      <w:start w:val="1"/>
+      <w:numFmt w:val="bullet"/>
+      <w:lvlText w:val=""/>
+      <w:lvlJc w:val="left"/>
+      <w:pPr>
+        <w:ind w:left="4320" w:hanging="360"/>
+      </w:pPr>
+      <w:rPr>
+        <w:rFonts w:ascii="Wingdings" w:hAnsi="Wingdings" w:hint="default"/>
+      </w:rPr>
+    </w:lvl>
+    <w:lvl w:ilvl="6" w:tplc="04090001" w:tentative="1">
+      <w:start w:val="1"/>
+      <w:numFmt w:val="bullet"/>
+      <w:lvlText w:val=""/>
+      <w:lvlJc w:val="left"/>
+      <w:pPr>
+        <w:ind w:left="5040" w:hanging="360"/>
+      </w:pPr>
+      <w:rPr>
+        <w:rFonts w:ascii="Symbol" w:hAnsi="Symbol" w:hint="default"/>
+      </w:rPr>
+    </w:lvl>
+    <w:lvl w:ilvl="7" w:tplc="04090003" w:tentative="1">
+      <w:start w:val="1"/>
+      <w:numFmt w:val="bullet"/>
+      <w:lvlText w:val="o"/>
+      <w:lvlJc w:val="left"/>
+      <w:pPr>
+        <w:ind w:left="5760" w:hanging="360"/>
+      </w:pPr>
+      <w:rPr>
+        <w:rFonts w:ascii="Courier New" w:hAnsi="Courier New" w:cs="Courier New" w:hint="default"/>
+      </w:rPr>
+    </w:lvl>
+    <w:lvl w:ilvl="8" w:tplc="04090005" w:tentative="1">
+      <w:start w:val="1"/>
+      <w:numFmt w:val="bullet"/>
+      <w:lvlText w:val=""/>
+      <w:lvlJc w:val="left"/>
+      <w:pPr>
+        <w:ind w:left="6480" w:hanging="360"/>
+      </w:pPr>
+      <w:rPr>
+        <w:rFonts w:ascii="Wingdings" w:hAnsi="Wingdings" w:hint="default"/>
+      </w:rPr>
+    </w:lvl>
+  </w:abstractNum>
+  <w:abstractNum w:abstractNumId="4" w15:restartNumberingAfterBreak="0">
+    <w:nsid w:val="6BF855F8"/>
+    <w:multiLevelType w:val="hybridMultilevel"/>
+    <w:tmpl w:val="8DD00968"/>
+    <w:lvl w:ilvl="0" w:tplc="04090001">
+      <w:start w:val="1"/>
+      <w:numFmt w:val="bullet"/>
+      <w:lvlText w:val=""/>
+      <w:lvlJc w:val="left"/>
+      <w:pPr>
+        <w:ind w:left="720" w:hanging="360"/>
+      </w:pPr>
+      <w:rPr>
+        <w:rFonts w:ascii="Symbol" w:hAnsi="Symbol" w:hint="default"/>
+      </w:rPr>
+    </w:lvl>
+    <w:lvl w:ilvl="1" w:tplc="04090003">
+      <w:start w:val="1"/>
+      <w:numFmt w:val="bullet"/>
+      <w:lvlText w:val="o"/>
+      <w:lvlJc w:val="left"/>
+      <w:pPr>
+        <w:ind w:left="1440" w:hanging="360"/>
+      </w:pPr>
+      <w:rPr>
+        <w:rFonts w:ascii="Courier New" w:hAnsi="Courier New" w:cs="Courier New" w:hint="default"/>
+      </w:rPr>
+    </w:lvl>
+    <w:lvl w:ilvl="2" w:tplc="04090005" w:tentative="1">
+      <w:start w:val="1"/>
+      <w:numFmt w:val="bullet"/>
+      <w:lvlText w:val=""/>
+      <w:lvlJc w:val="left"/>
+      <w:pPr>
+        <w:ind w:left="2160" w:hanging="360"/>
+      </w:pPr>
+      <w:rPr>
+        <w:rFonts w:ascii="Wingdings" w:hAnsi="Wingdings" w:hint="default"/>
+      </w:rPr>
+    </w:lvl>
+    <w:lvl w:ilvl="3" w:tplc="04090001" w:tentative="1">
+      <w:start w:val="1"/>
+      <w:numFmt w:val="bullet"/>
+      <w:lvlText w:val=""/>
+      <w:lvlJc w:val="left"/>
+      <w:pPr>
+        <w:ind w:left="2880" w:hanging="360"/>
+      </w:pPr>
+      <w:rPr>
+        <w:rFonts w:ascii="Symbol" w:hAnsi="Symbol" w:hint="default"/>
+      </w:rPr>
+    </w:lvl>
+    <w:lvl w:ilvl="4" w:tplc="04090003" w:tentative="1">
+      <w:start w:val="1"/>
+      <w:numFmt w:val="bullet"/>
+      <w:lvlText w:val="o"/>
+      <w:lvlJc w:val="left"/>
+      <w:pPr>
+        <w:ind w:left="3600" w:hanging="360"/>
+      </w:pPr>
+      <w:rPr>
+        <w:rFonts w:ascii="Courier New" w:hAnsi="Courier New" w:cs="Courier New" w:hint="default"/>
+      </w:rPr>
+    </w:lvl>
+    <w:lvl w:ilvl="5" w:tplc="04090005" w:tentative="1">
+      <w:start w:val="1"/>
+      <w:numFmt w:val="bullet"/>
+      <w:lvlText w:val=""/>
+      <w:lvlJc w:val="left"/>
+      <w:pPr>
+        <w:ind w:left="4320" w:hanging="360"/>
+      </w:pPr>
+      <w:rPr>
+        <w:rFonts w:ascii="Wingdings" w:hAnsi="Wingdings" w:hint="default"/>
+      </w:rPr>
+    </w:lvl>
+    <w:lvl w:ilvl="6" w:tplc="04090001" w:tentative="1">
+      <w:start w:val="1"/>
+      <w:numFmt w:val="bullet"/>
+      <w:lvlText w:val=""/>
+      <w:lvlJc w:val="left"/>
+      <w:pPr>
+        <w:ind w:left="5040" w:hanging="360"/>
+      </w:pPr>
+      <w:rPr>
+        <w:rFonts w:ascii="Symbol" w:hAnsi="Symbol" w:hint="default"/>
+      </w:rPr>
+    </w:lvl>
+    <w:lvl w:ilvl="7" w:tplc="04090003" w:tentative="1">
+      <w:start w:val="1"/>
+      <w:numFmt w:val="bullet"/>
+      <w:lvlText w:val="o"/>
+      <w:lvlJc w:val="left"/>
+      <w:pPr>
+        <w:ind w:left="5760" w:hanging="360"/>
+      </w:pPr>
+      <w:rPr>
+        <w:rFonts w:ascii="Courier New" w:hAnsi="Courier New" w:cs="Courier New" w:hint="default"/>
+      </w:rPr>
+    </w:lvl>
+    <w:lvl w:ilvl="8" w:tplc="04090005" w:tentative="1">
+      <w:start w:val="1"/>
+      <w:numFmt w:val="bullet"/>
+      <w:lvlText w:val=""/>
+      <w:lvlJc w:val="left"/>
+      <w:pPr>
+        <w:ind w:left="6480" w:hanging="360"/>
+      </w:pPr>
+      <w:rPr>
+        <w:rFonts w:ascii="Wingdings" w:hAnsi="Wingdings" w:hint="default"/>
+      </w:rPr>
+    </w:lvl>
+  </w:abstractNum>
+  <w:abstractNum w:abstractNumId="5" w15:restartNumberingAfterBreak="0">
     <w:nsid w:val="755D3808"/>
     <w:multiLevelType w:val="hybridMultilevel"/>
     <w:tmpl w:val="B742E4A8"/>
@@ -1022,12 +1311,26 @@
     <w:abstractNumId w:val="1"/>
   </w:num>
   <w:num w:numId="3">
-    <w:abstractNumId w:val="3"/>
+    <w:abstractNumId w:val="5"/>
   </w:num>
   <w:num w:numId="4">
     <w:abstractNumId w:val="2"/>
   </w:num>
+  <w:num w:numId="5">
+    <w:abstractNumId w:val="4"/>
+  </w:num>
+  <w:num w:numId="6">
+    <w:abstractNumId w:val="3"/>
+  </w:num>
 </w:numbering>
+</file>
+
+<file path=word/people.xml><?xml version="1.0" encoding="utf-8"?>
+<w15:people xmlns:wpc="http://schemas.microsoft.com/office/word/2010/wordprocessingCanvas" xmlns:mc="http://schemas.openxmlformats.org/markup-compatibility/2006" xmlns:o="urn:schemas-microsoft-com:office:office" xmlns:r="http://schemas.openxmlformats.org/officeDocument/2006/relationships" xmlns:m="http://schemas.openxmlformats.org/officeDocument/2006/math" xmlns:v="urn:schemas-microsoft-com:vml" xmlns:wp14="http://schemas.microsoft.com/office/word/2010/wordprocessingDrawing" xmlns:wp="http://schemas.openxmlformats.org/drawingml/2006/wordprocessingDrawing" xmlns:w10="urn:schemas-microsoft-com:office:word" xmlns:w="http://schemas.openxmlformats.org/wordprocessingml/2006/main" xmlns:w14="http://schemas.microsoft.com/office/word/2010/wordml" xmlns:w15="http://schemas.microsoft.com/office/word/2012/wordml" xmlns:wpg="http://schemas.microsoft.com/office/word/2010/wordprocessingGroup" xmlns:wpi="http://schemas.microsoft.com/office/word/2010/wordprocessingInk" xmlns:wne="http://schemas.microsoft.com/office/word/2006/wordml" xmlns:wps="http://schemas.microsoft.com/office/word/2010/wordprocessingShape" mc:Ignorable="w14 w15 wp14">
+  <w15:person w15:author="Lobo, Fluvio">
+    <w15:presenceInfo w15:providerId="AD" w15:userId="S-1-5-21-1235115776-1589527921-1622053684-6306"/>
+  </w15:person>
+</w15:people>
 </file>
 
 <file path=word/styles.xml><?xml version="1.0" encoding="utf-8"?>
@@ -1525,6 +1828,104 @@
       </w:tblBorders>
     </w:tblPr>
   </w:style>
+  <w:style w:type="character" w:styleId="CommentReference">
+    <w:name w:val="annotation reference"/>
+    <w:basedOn w:val="DefaultParagraphFont"/>
+    <w:uiPriority w:val="99"/>
+    <w:semiHidden/>
+    <w:unhideWhenUsed/>
+    <w:rsid w:val="00222024"/>
+    <w:rPr>
+      <w:sz w:val="16"/>
+      <w:szCs w:val="16"/>
+    </w:rPr>
+  </w:style>
+  <w:style w:type="paragraph" w:styleId="CommentText">
+    <w:name w:val="annotation text"/>
+    <w:basedOn w:val="Normal"/>
+    <w:link w:val="CommentTextChar"/>
+    <w:uiPriority w:val="99"/>
+    <w:semiHidden/>
+    <w:unhideWhenUsed/>
+    <w:rsid w:val="00222024"/>
+    <w:pPr>
+      <w:spacing w:line="240" w:lineRule="auto"/>
+    </w:pPr>
+    <w:rPr>
+      <w:sz w:val="20"/>
+      <w:szCs w:val="20"/>
+    </w:rPr>
+  </w:style>
+  <w:style w:type="character" w:customStyle="1" w:styleId="CommentTextChar">
+    <w:name w:val="Comment Text Char"/>
+    <w:basedOn w:val="DefaultParagraphFont"/>
+    <w:link w:val="CommentText"/>
+    <w:uiPriority w:val="99"/>
+    <w:semiHidden/>
+    <w:rsid w:val="00222024"/>
+    <w:rPr>
+      <w:sz w:val="20"/>
+      <w:szCs w:val="20"/>
+    </w:rPr>
+  </w:style>
+  <w:style w:type="paragraph" w:styleId="CommentSubject">
+    <w:name w:val="annotation subject"/>
+    <w:basedOn w:val="CommentText"/>
+    <w:next w:val="CommentText"/>
+    <w:link w:val="CommentSubjectChar"/>
+    <w:uiPriority w:val="99"/>
+    <w:semiHidden/>
+    <w:unhideWhenUsed/>
+    <w:rsid w:val="00222024"/>
+    <w:rPr>
+      <w:b/>
+      <w:bCs/>
+    </w:rPr>
+  </w:style>
+  <w:style w:type="character" w:customStyle="1" w:styleId="CommentSubjectChar">
+    <w:name w:val="Comment Subject Char"/>
+    <w:basedOn w:val="CommentTextChar"/>
+    <w:link w:val="CommentSubject"/>
+    <w:uiPriority w:val="99"/>
+    <w:semiHidden/>
+    <w:rsid w:val="00222024"/>
+    <w:rPr>
+      <w:b/>
+      <w:bCs/>
+      <w:sz w:val="20"/>
+      <w:szCs w:val="20"/>
+    </w:rPr>
+  </w:style>
+  <w:style w:type="paragraph" w:styleId="BalloonText">
+    <w:name w:val="Balloon Text"/>
+    <w:basedOn w:val="Normal"/>
+    <w:link w:val="BalloonTextChar"/>
+    <w:uiPriority w:val="99"/>
+    <w:semiHidden/>
+    <w:unhideWhenUsed/>
+    <w:rsid w:val="00222024"/>
+    <w:pPr>
+      <w:spacing w:after="0" w:line="240" w:lineRule="auto"/>
+    </w:pPr>
+    <w:rPr>
+      <w:rFonts w:ascii="Segoe UI" w:hAnsi="Segoe UI" w:cs="Segoe UI"/>
+      <w:sz w:val="18"/>
+      <w:szCs w:val="18"/>
+    </w:rPr>
+  </w:style>
+  <w:style w:type="character" w:customStyle="1" w:styleId="BalloonTextChar">
+    <w:name w:val="Balloon Text Char"/>
+    <w:basedOn w:val="DefaultParagraphFont"/>
+    <w:link w:val="BalloonText"/>
+    <w:uiPriority w:val="99"/>
+    <w:semiHidden/>
+    <w:rsid w:val="00222024"/>
+    <w:rPr>
+      <w:rFonts w:ascii="Segoe UI" w:hAnsi="Segoe UI" w:cs="Segoe UI"/>
+      <w:sz w:val="18"/>
+      <w:szCs w:val="18"/>
+    </w:rPr>
+  </w:style>
 </w:styles>
 </file>
 

</xml_diff>

<commit_message>
Finished the status report document for the Control System. This also included the addition of media and references relevant to the report.
</commit_message>
<xml_diff>
--- a/Documentation/Reports/Update - Control System 06012016.docx
+++ b/Documentation/Reports/Update - Control System 06012016.docx
@@ -7,6 +7,7 @@
         <w:pBdr>
           <w:bottom w:val="single" w:sz="6" w:space="1" w:color="auto"/>
         </w:pBdr>
+        <w:spacing w:line="276" w:lineRule="auto"/>
         <w:jc w:val="both"/>
       </w:pPr>
       <w:r>
@@ -18,6 +19,7 @@
     </w:p>
     <w:p>
       <w:pPr>
+        <w:spacing w:line="276" w:lineRule="auto"/>
         <w:jc w:val="both"/>
       </w:pPr>
       <w:r>
@@ -31,6 +33,7 @@
           <w:ilvl w:val="0"/>
           <w:numId w:val="5"/>
         </w:numPr>
+        <w:spacing w:line="276" w:lineRule="auto"/>
         <w:jc w:val="both"/>
       </w:pPr>
       <w:r>
@@ -53,6 +56,7 @@
           <w:ilvl w:val="0"/>
           <w:numId w:val="5"/>
         </w:numPr>
+        <w:spacing w:line="276" w:lineRule="auto"/>
         <w:jc w:val="both"/>
       </w:pPr>
       <w:r>
@@ -66,18 +70,11 @@
           <w:ilvl w:val="1"/>
           <w:numId w:val="5"/>
         </w:numPr>
-        <w:jc w:val="both"/>
-      </w:pPr>
-      <w:r>
-        <w:t xml:space="preserve">Built-in </w:t>
-      </w:r>
-      <w:proofErr w:type="spellStart"/>
-      <w:r>
-        <w:t>WiFi</w:t>
-      </w:r>
-      <w:proofErr w:type="spellEnd"/>
-      <w:r>
-        <w:t xml:space="preserve"> and Bluetooth antennas reduce compatibility issues with 3</w:t>
+        <w:spacing w:line="276" w:lineRule="auto"/>
+        <w:jc w:val="both"/>
+      </w:pPr>
+      <w:r>
+        <w:t>Built-in WiFi and Bluetooth antennas reduce compatibility issues with 3</w:t>
       </w:r>
       <w:r>
         <w:rPr>
@@ -96,6 +93,7 @@
           <w:ilvl w:val="1"/>
           <w:numId w:val="5"/>
         </w:numPr>
+        <w:spacing w:line="276" w:lineRule="auto"/>
         <w:jc w:val="both"/>
       </w:pPr>
       <w:r>
@@ -104,6 +102,7 @@
     </w:p>
     <w:p>
       <w:pPr>
+        <w:spacing w:line="276" w:lineRule="auto"/>
         <w:jc w:val="both"/>
       </w:pPr>
       <w:r>
@@ -117,6 +116,7 @@
           <w:ilvl w:val="0"/>
           <w:numId w:val="1"/>
         </w:numPr>
+        <w:spacing w:line="276" w:lineRule="auto"/>
         <w:jc w:val="both"/>
       </w:pPr>
       <w:r>
@@ -133,6 +133,7 @@
           <w:ilvl w:val="1"/>
           <w:numId w:val="1"/>
         </w:numPr>
+        <w:spacing w:line="276" w:lineRule="auto"/>
         <w:jc w:val="both"/>
       </w:pPr>
       <w:r>
@@ -152,6 +153,7 @@
           <w:ilvl w:val="2"/>
           <w:numId w:val="1"/>
         </w:numPr>
+        <w:spacing w:line="276" w:lineRule="auto"/>
         <w:jc w:val="both"/>
       </w:pPr>
       <w:r>
@@ -171,6 +173,7 @@
           <w:ilvl w:val="2"/>
           <w:numId w:val="1"/>
         </w:numPr>
+        <w:spacing w:line="276" w:lineRule="auto"/>
         <w:jc w:val="both"/>
       </w:pPr>
       <w:r>
@@ -193,6 +196,7 @@
           <w:ilvl w:val="2"/>
           <w:numId w:val="1"/>
         </w:numPr>
+        <w:spacing w:line="276" w:lineRule="auto"/>
         <w:jc w:val="both"/>
       </w:pPr>
       <w:r>
@@ -209,6 +213,7 @@
           <w:ilvl w:val="0"/>
           <w:numId w:val="1"/>
         </w:numPr>
+        <w:spacing w:line="276" w:lineRule="auto"/>
         <w:jc w:val="both"/>
       </w:pPr>
       <w:r>
@@ -240,6 +245,7 @@
           <w:ilvl w:val="1"/>
           <w:numId w:val="1"/>
         </w:numPr>
+        <w:spacing w:line="276" w:lineRule="auto"/>
         <w:jc w:val="both"/>
       </w:pPr>
       <w:r>
@@ -259,6 +265,7 @@
           <w:ilvl w:val="2"/>
           <w:numId w:val="1"/>
         </w:numPr>
+        <w:spacing w:line="276" w:lineRule="auto"/>
         <w:jc w:val="both"/>
       </w:pPr>
       <w:r>
@@ -275,6 +282,7 @@
           <w:ilvl w:val="1"/>
           <w:numId w:val="1"/>
         </w:numPr>
+        <w:spacing w:line="276" w:lineRule="auto"/>
         <w:jc w:val="both"/>
       </w:pPr>
       <w:r>
@@ -288,6 +296,7 @@
           <w:ilvl w:val="2"/>
           <w:numId w:val="1"/>
         </w:numPr>
+        <w:spacing w:line="276" w:lineRule="auto"/>
         <w:jc w:val="both"/>
       </w:pPr>
       <w:r>
@@ -301,6 +310,7 @@
           <w:ilvl w:val="2"/>
           <w:numId w:val="1"/>
         </w:numPr>
+        <w:spacing w:line="276" w:lineRule="auto"/>
         <w:jc w:val="both"/>
       </w:pPr>
       <w:r>
@@ -308,6 +318,20 @@
       </w:r>
       <w:r>
         <w:t>m</w:t>
+      </w:r>
+    </w:p>
+    <w:p>
+      <w:pPr>
+        <w:pStyle w:val="ListParagraph"/>
+        <w:numPr>
+          <w:ilvl w:val="2"/>
+          <w:numId w:val="1"/>
+        </w:numPr>
+        <w:spacing w:line="276" w:lineRule="auto"/>
+        <w:jc w:val="both"/>
+      </w:pPr>
+      <w:r>
+        <w:t>Board-specific Arduino codes allow the integration of modules with hardware differences (number of sensors)</w:t>
       </w:r>
     </w:p>
     <w:p>
@@ -317,6 +341,7 @@
           <w:ilvl w:val="1"/>
           <w:numId w:val="1"/>
         </w:numPr>
+        <w:spacing w:line="276" w:lineRule="auto"/>
         <w:jc w:val="both"/>
       </w:pPr>
       <w:r>
@@ -330,18 +355,11 @@
           <w:ilvl w:val="2"/>
           <w:numId w:val="1"/>
         </w:numPr>
-        <w:jc w:val="both"/>
-      </w:pPr>
-      <w:commentRangeStart w:id="0"/>
+        <w:spacing w:line="276" w:lineRule="auto"/>
+        <w:jc w:val="both"/>
+      </w:pPr>
       <w:r>
         <w:t>Expands the number of parallel sensor connections</w:t>
-      </w:r>
-      <w:commentRangeEnd w:id="0"/>
-      <w:r>
-        <w:rPr>
-          <w:rStyle w:val="CommentReference"/>
-        </w:rPr>
-        <w:commentReference w:id="0"/>
       </w:r>
     </w:p>
     <w:p>
@@ -351,6 +369,7 @@
           <w:ilvl w:val="2"/>
           <w:numId w:val="1"/>
         </w:numPr>
+        <w:spacing w:line="276" w:lineRule="auto"/>
         <w:jc w:val="both"/>
       </w:pPr>
       <w:r>
@@ -364,10 +383,40 @@
           <w:ilvl w:val="2"/>
           <w:numId w:val="1"/>
         </w:numPr>
-        <w:jc w:val="both"/>
-      </w:pPr>
-      <w:r>
+        <w:spacing w:line="276" w:lineRule="auto"/>
+        <w:jc w:val="both"/>
+      </w:pPr>
+      <w:r>
+        <w:lastRenderedPageBreak/>
         <w:t>Reduces the number of connections and components needed</w:t>
+      </w:r>
+    </w:p>
+    <w:p>
+      <w:pPr>
+        <w:pStyle w:val="ListParagraph"/>
+        <w:numPr>
+          <w:ilvl w:val="1"/>
+          <w:numId w:val="1"/>
+        </w:numPr>
+        <w:spacing w:line="276" w:lineRule="auto"/>
+        <w:jc w:val="both"/>
+      </w:pPr>
+      <w:r>
+        <w:t>Bluetooth Communication</w:t>
+      </w:r>
+    </w:p>
+    <w:p>
+      <w:pPr>
+        <w:pStyle w:val="ListParagraph"/>
+        <w:numPr>
+          <w:ilvl w:val="2"/>
+          <w:numId w:val="1"/>
+        </w:numPr>
+        <w:spacing w:line="276" w:lineRule="auto"/>
+        <w:jc w:val="both"/>
+      </w:pPr>
+      <w:r>
+        <w:t>As discussed in our previous report, wireless communication through Bluetooth allows for the interaction with at-least seven (7) Smart Instrument modules simultaneously</w:t>
       </w:r>
     </w:p>
     <w:p>
@@ -375,6 +424,7 @@
         <w:pBdr>
           <w:bottom w:val="single" w:sz="6" w:space="1" w:color="auto"/>
         </w:pBdr>
+        <w:spacing w:line="276" w:lineRule="auto"/>
         <w:jc w:val="both"/>
       </w:pPr>
       <w:r>
@@ -388,25 +438,35 @@
           <w:ilvl w:val="0"/>
           <w:numId w:val="6"/>
         </w:numPr>
-      </w:pPr>
-      <w:r>
-        <w:t>Our team still has to finish transitioning the Control System algorithms to python</w:t>
-      </w:r>
-      <w:bookmarkStart w:id="1" w:name="_GoBack"/>
-      <w:bookmarkEnd w:id="1"/>
-    </w:p>
-    <w:p>
-      <w:pPr>
-        <w:tabs>
-          <w:tab w:val="left" w:pos="1318"/>
-        </w:tabs>
-      </w:pPr>
-      <w:proofErr w:type="spellStart"/>
-      <w:r>
-        <w:lastRenderedPageBreak/>
-        <w:t>Ghfghfgh</w:t>
-      </w:r>
-      <w:proofErr w:type="spellEnd"/>
+        <w:spacing w:line="276" w:lineRule="auto"/>
+        <w:jc w:val="both"/>
+      </w:pPr>
+      <w:r>
+        <w:t>Our team still has to finish transitioning th</w:t>
+      </w:r>
+      <w:r>
+        <w:t>e Control System algorithms to P</w:t>
+      </w:r>
+      <w:r>
+        <w:t>ython</w:t>
+      </w:r>
+    </w:p>
+    <w:p>
+      <w:pPr>
+        <w:pStyle w:val="ListParagraph"/>
+        <w:numPr>
+          <w:ilvl w:val="0"/>
+          <w:numId w:val="6"/>
+        </w:numPr>
+        <w:spacing w:line="276" w:lineRule="auto"/>
+        <w:jc w:val="both"/>
+      </w:pPr>
+      <w:r>
+        <w:t>Our team has to continue developing the communication protocol between remote system (e.g. server)</w:t>
+      </w:r>
+      <w:r>
+        <w:t xml:space="preserve"> and the Control System</w:t>
+      </w:r>
     </w:p>
     <w:tbl>
       <w:tblPr>
@@ -424,14 +484,15 @@
           </w:tcPr>
           <w:p>
             <w:pPr>
-              <w:jc w:val="center"/>
+              <w:spacing w:line="276" w:lineRule="auto"/>
+              <w:jc w:val="both"/>
             </w:pPr>
             <w:r>
               <w:rPr>
                 <w:noProof/>
               </w:rPr>
               <w:drawing>
-                <wp:inline distT="0" distB="0" distL="0" distR="0" wp14:anchorId="6E420A44" wp14:editId="7690B648">
+                <wp:inline distT="0" distB="0" distL="0" distR="0" wp14:anchorId="6E420A44" wp14:editId="1BECBB72">
                   <wp:extent cx="4962525" cy="2867891"/>
                   <wp:effectExtent l="0" t="0" r="0" b="8890"/>
                   <wp:docPr id="1" name="Picture 1" descr="C:\Users\flobo\Documents\Gits\ControlSystem\Hardware\V002\controlsystempanelv002img001.jpg"/>
@@ -448,7 +509,7 @@
                           </pic:cNvPicPr>
                         </pic:nvPicPr>
                         <pic:blipFill rotWithShape="1">
-                          <a:blip r:embed="rId9" cstate="print">
+                          <a:blip r:embed="rId7" cstate="print">
                             <a:extLst>
                               <a:ext uri="{28A0092B-C50C-407E-A947-70E740481C1C}">
                                 <a14:useLocalDpi xmlns:a14="http://schemas.microsoft.com/office/drawing/2010/main" val="0"/>
@@ -461,7 +522,7 @@
                         <pic:spPr bwMode="auto">
                           <a:xfrm>
                             <a:off x="0" y="0"/>
-                            <a:ext cx="4963852" cy="2868658"/>
+                            <a:ext cx="4962525" cy="2867891"/>
                           </a:xfrm>
                           <a:prstGeom prst="rect">
                             <a:avLst/>
@@ -492,6 +553,7 @@
           </w:tcPr>
           <w:p>
             <w:pPr>
+              <w:spacing w:line="276" w:lineRule="auto"/>
               <w:jc w:val="both"/>
             </w:pPr>
             <w:r>
@@ -506,10 +568,118 @@
         <w:tabs>
           <w:tab w:val="left" w:pos="1318"/>
         </w:tabs>
+        <w:spacing w:line="276" w:lineRule="auto"/>
+        <w:jc w:val="both"/>
+      </w:pPr>
+    </w:p>
+    <w:tbl>
+      <w:tblPr>
+        <w:tblStyle w:val="TableGrid"/>
+        <w:tblW w:w="0" w:type="auto"/>
+        <w:tblLook w:val="04A0" w:firstRow="1" w:lastRow="0" w:firstColumn="1" w:lastColumn="0" w:noHBand="0" w:noVBand="1"/>
+      </w:tblPr>
+      <w:tblGrid>
+        <w:gridCol w:w="9350"/>
+      </w:tblGrid>
+      <w:tr>
+        <w:tc>
+          <w:tcPr>
+            <w:tcW w:w="9350" w:type="dxa"/>
+          </w:tcPr>
+          <w:p>
+            <w:pPr>
+              <w:tabs>
+                <w:tab w:val="left" w:pos="1318"/>
+              </w:tabs>
+              <w:spacing w:line="276" w:lineRule="auto"/>
+              <w:jc w:val="center"/>
+            </w:pPr>
+            <w:r>
+              <w:rPr>
+                <w:noProof/>
+              </w:rPr>
+              <w:lastRenderedPageBreak/>
+              <w:drawing>
+                <wp:inline distT="0" distB="0" distL="0" distR="0" wp14:anchorId="3789632E" wp14:editId="7799D8D9">
+                  <wp:extent cx="4364182" cy="3520254"/>
+                  <wp:effectExtent l="0" t="0" r="0" b="4445"/>
+                  <wp:docPr id="2" name="Picture 2"/>
+                  <wp:cNvGraphicFramePr>
+                    <a:graphicFrameLocks xmlns:a="http://schemas.openxmlformats.org/drawingml/2006/main" noChangeAspect="1"/>
+                  </wp:cNvGraphicFramePr>
+                  <a:graphic xmlns:a="http://schemas.openxmlformats.org/drawingml/2006/main">
+                    <a:graphicData uri="http://schemas.openxmlformats.org/drawingml/2006/picture">
+                      <pic:pic xmlns:pic="http://schemas.openxmlformats.org/drawingml/2006/picture">
+                        <pic:nvPicPr>
+                          <pic:cNvPr id="2" name="softEnv.png"/>
+                          <pic:cNvPicPr/>
+                        </pic:nvPicPr>
+                        <pic:blipFill>
+                          <a:blip r:embed="rId8" cstate="print">
+                            <a:extLst>
+                              <a:ext uri="{28A0092B-C50C-407E-A947-70E740481C1C}">
+                                <a14:useLocalDpi xmlns:a14="http://schemas.microsoft.com/office/drawing/2010/main" val="0"/>
+                              </a:ext>
+                            </a:extLst>
+                          </a:blip>
+                          <a:stretch>
+                            <a:fillRect/>
+                          </a:stretch>
+                        </pic:blipFill>
+                        <pic:spPr>
+                          <a:xfrm>
+                            <a:off x="0" y="0"/>
+                            <a:ext cx="4364182" cy="3520254"/>
+                          </a:xfrm>
+                          <a:prstGeom prst="rect">
+                            <a:avLst/>
+                          </a:prstGeom>
+                        </pic:spPr>
+                      </pic:pic>
+                    </a:graphicData>
+                  </a:graphic>
+                </wp:inline>
+              </w:drawing>
+            </w:r>
+          </w:p>
+        </w:tc>
+      </w:tr>
+      <w:tr>
+        <w:tc>
+          <w:tcPr>
+            <w:tcW w:w="9350" w:type="dxa"/>
+          </w:tcPr>
+          <w:p>
+            <w:pPr>
+              <w:tabs>
+                <w:tab w:val="left" w:pos="1318"/>
+              </w:tabs>
+              <w:spacing w:line="276" w:lineRule="auto"/>
+              <w:jc w:val="both"/>
+            </w:pPr>
+            <w:r>
+              <w:t>Figure 2: Control and Communication Protocol Flowchart</w:t>
+            </w:r>
+          </w:p>
+        </w:tc>
+      </w:tr>
+    </w:tbl>
+    <w:p>
+      <w:pPr>
+        <w:tabs>
+          <w:tab w:val="left" w:pos="1318"/>
+        </w:tabs>
+        <w:spacing w:line="276" w:lineRule="auto"/>
+        <w:jc w:val="both"/>
       </w:pPr>
     </w:p>
     <w:sectPr>
+      <w:headerReference w:type="even" r:id="rId9"/>
       <w:headerReference w:type="default" r:id="rId10"/>
+      <w:footerReference w:type="even" r:id="rId11"/>
+      <w:footerReference w:type="default" r:id="rId12"/>
+      <w:headerReference w:type="first" r:id="rId13"/>
+      <w:footerReference w:type="first" r:id="rId14"/>
       <w:pgSz w:w="12240" w:h="15840"/>
       <w:pgMar w:top="1440" w:right="1440" w:bottom="1440" w:left="1440" w:header="720" w:footer="720" w:gutter="0"/>
       <w:cols w:space="720"/>
@@ -519,33 +689,6 @@
 </w:document>
 </file>
 
-<file path=word/comments.xml><?xml version="1.0" encoding="utf-8"?>
-<w:comments xmlns:wpc="http://schemas.microsoft.com/office/word/2010/wordprocessingCanvas" xmlns:mc="http://schemas.openxmlformats.org/markup-compatibility/2006" xmlns:o="urn:schemas-microsoft-com:office:office" xmlns:r="http://schemas.openxmlformats.org/officeDocument/2006/relationships" xmlns:m="http://schemas.openxmlformats.org/officeDocument/2006/math" xmlns:v="urn:schemas-microsoft-com:vml" xmlns:wp14="http://schemas.microsoft.com/office/word/2010/wordprocessingDrawing" xmlns:wp="http://schemas.openxmlformats.org/drawingml/2006/wordprocessingDrawing" xmlns:w10="urn:schemas-microsoft-com:office:word" xmlns:w="http://schemas.openxmlformats.org/wordprocessingml/2006/main" xmlns:w14="http://schemas.microsoft.com/office/word/2010/wordml" xmlns:w15="http://schemas.microsoft.com/office/word/2012/wordml" xmlns:wpg="http://schemas.microsoft.com/office/word/2010/wordprocessingGroup" xmlns:wpi="http://schemas.microsoft.com/office/word/2010/wordprocessingInk" xmlns:wne="http://schemas.microsoft.com/office/word/2006/wordml" xmlns:wps="http://schemas.microsoft.com/office/word/2010/wordprocessingShape" mc:Ignorable="w14 w15 wp14">
-  <w:comment w:id="0" w:author="Lobo, Fluvio" w:date="2016-06-01T16:57:00Z" w:initials="LF">
-    <w:p>
-      <w:pPr>
-        <w:pStyle w:val="CommentText"/>
-      </w:pPr>
-      <w:r>
-        <w:rPr>
-          <w:rStyle w:val="CommentReference"/>
-        </w:rPr>
-        <w:annotationRef/>
-      </w:r>
-      <w:r>
-        <w:t>Determine the exact number of possible i2c connections</w:t>
-      </w:r>
-    </w:p>
-  </w:comment>
-</w:comments>
-</file>
-
-<file path=word/commentsExtended.xml><?xml version="1.0" encoding="utf-8"?>
-<w15:commentsEx xmlns:wpc="http://schemas.microsoft.com/office/word/2010/wordprocessingCanvas" xmlns:mc="http://schemas.openxmlformats.org/markup-compatibility/2006" xmlns:o="urn:schemas-microsoft-com:office:office" xmlns:r="http://schemas.openxmlformats.org/officeDocument/2006/relationships" xmlns:m="http://schemas.openxmlformats.org/officeDocument/2006/math" xmlns:v="urn:schemas-microsoft-com:vml" xmlns:wp14="http://schemas.microsoft.com/office/word/2010/wordprocessingDrawing" xmlns:wp="http://schemas.openxmlformats.org/drawingml/2006/wordprocessingDrawing" xmlns:w10="urn:schemas-microsoft-com:office:word" xmlns:w="http://schemas.openxmlformats.org/wordprocessingml/2006/main" xmlns:w14="http://schemas.microsoft.com/office/word/2010/wordml" xmlns:w15="http://schemas.microsoft.com/office/word/2012/wordml" xmlns:wpg="http://schemas.microsoft.com/office/word/2010/wordprocessingGroup" xmlns:wpi="http://schemas.microsoft.com/office/word/2010/wordprocessingInk" xmlns:wne="http://schemas.microsoft.com/office/word/2006/wordml" xmlns:wps="http://schemas.microsoft.com/office/word/2010/wordprocessingShape" mc:Ignorable="w14 w15 wp14">
-  <w15:commentEx w15:paraId="09BCB25A" w15:done="0"/>
-</w15:commentsEx>
-</file>
-
 <file path=word/endnotes.xml><?xml version="1.0" encoding="utf-8"?>
 <w:endnotes xmlns:wpc="http://schemas.microsoft.com/office/word/2010/wordprocessingCanvas" xmlns:mc="http://schemas.openxmlformats.org/markup-compatibility/2006" xmlns:o="urn:schemas-microsoft-com:office:office" xmlns:r="http://schemas.openxmlformats.org/officeDocument/2006/relationships" xmlns:m="http://schemas.openxmlformats.org/officeDocument/2006/math" xmlns:v="urn:schemas-microsoft-com:vml" xmlns:wp14="http://schemas.microsoft.com/office/word/2010/wordprocessingDrawing" xmlns:wp="http://schemas.openxmlformats.org/drawingml/2006/wordprocessingDrawing" xmlns:w10="urn:schemas-microsoft-com:office:word" xmlns:w="http://schemas.openxmlformats.org/wordprocessingml/2006/main" xmlns:w14="http://schemas.microsoft.com/office/word/2010/wordml" xmlns:w15="http://schemas.microsoft.com/office/word/2012/wordml" xmlns:wpg="http://schemas.microsoft.com/office/word/2010/wordprocessingGroup" xmlns:wpi="http://schemas.microsoft.com/office/word/2010/wordprocessingInk" xmlns:wne="http://schemas.microsoft.com/office/word/2006/wordml" xmlns:wps="http://schemas.microsoft.com/office/word/2010/wordprocessingShape" mc:Ignorable="w14 w15 wp14">
   <w:endnote w:type="separator" w:id="-1">
@@ -569,6 +712,36 @@
     </w:p>
   </w:endnote>
 </w:endnotes>
+</file>
+
+<file path=word/footer1.xml><?xml version="1.0" encoding="utf-8"?>
+<w:ftr xmlns:wpc="http://schemas.microsoft.com/office/word/2010/wordprocessingCanvas" xmlns:mc="http://schemas.openxmlformats.org/markup-compatibility/2006" xmlns:o="urn:schemas-microsoft-com:office:office" xmlns:r="http://schemas.openxmlformats.org/officeDocument/2006/relationships" xmlns:m="http://schemas.openxmlformats.org/officeDocument/2006/math" xmlns:v="urn:schemas-microsoft-com:vml" xmlns:wp14="http://schemas.microsoft.com/office/word/2010/wordprocessingDrawing" xmlns:wp="http://schemas.openxmlformats.org/drawingml/2006/wordprocessingDrawing" xmlns:w10="urn:schemas-microsoft-com:office:word" xmlns:w="http://schemas.openxmlformats.org/wordprocessingml/2006/main" xmlns:w14="http://schemas.microsoft.com/office/word/2010/wordml" xmlns:w15="http://schemas.microsoft.com/office/word/2012/wordml" xmlns:wpg="http://schemas.microsoft.com/office/word/2010/wordprocessingGroup" xmlns:wpi="http://schemas.microsoft.com/office/word/2010/wordprocessingInk" xmlns:wne="http://schemas.microsoft.com/office/word/2006/wordml" xmlns:wps="http://schemas.microsoft.com/office/word/2010/wordprocessingShape" mc:Ignorable="w14 w15 wp14">
+  <w:p>
+    <w:pPr>
+      <w:pStyle w:val="Footer"/>
+    </w:pPr>
+  </w:p>
+</w:ftr>
+</file>
+
+<file path=word/footer2.xml><?xml version="1.0" encoding="utf-8"?>
+<w:ftr xmlns:wpc="http://schemas.microsoft.com/office/word/2010/wordprocessingCanvas" xmlns:mc="http://schemas.openxmlformats.org/markup-compatibility/2006" xmlns:o="urn:schemas-microsoft-com:office:office" xmlns:r="http://schemas.openxmlformats.org/officeDocument/2006/relationships" xmlns:m="http://schemas.openxmlformats.org/officeDocument/2006/math" xmlns:v="urn:schemas-microsoft-com:vml" xmlns:wp14="http://schemas.microsoft.com/office/word/2010/wordprocessingDrawing" xmlns:wp="http://schemas.openxmlformats.org/drawingml/2006/wordprocessingDrawing" xmlns:w10="urn:schemas-microsoft-com:office:word" xmlns:w="http://schemas.openxmlformats.org/wordprocessingml/2006/main" xmlns:w14="http://schemas.microsoft.com/office/word/2010/wordml" xmlns:w15="http://schemas.microsoft.com/office/word/2012/wordml" xmlns:wpg="http://schemas.microsoft.com/office/word/2010/wordprocessingGroup" xmlns:wpi="http://schemas.microsoft.com/office/word/2010/wordprocessingInk" xmlns:wne="http://schemas.microsoft.com/office/word/2006/wordml" xmlns:wps="http://schemas.microsoft.com/office/word/2010/wordprocessingShape" mc:Ignorable="w14 w15 wp14">
+  <w:p>
+    <w:pPr>
+      <w:pStyle w:val="Footer"/>
+    </w:pPr>
+  </w:p>
+</w:ftr>
+</file>
+
+<file path=word/footer3.xml><?xml version="1.0" encoding="utf-8"?>
+<w:ftr xmlns:wpc="http://schemas.microsoft.com/office/word/2010/wordprocessingCanvas" xmlns:mc="http://schemas.openxmlformats.org/markup-compatibility/2006" xmlns:o="urn:schemas-microsoft-com:office:office" xmlns:r="http://schemas.openxmlformats.org/officeDocument/2006/relationships" xmlns:m="http://schemas.openxmlformats.org/officeDocument/2006/math" xmlns:v="urn:schemas-microsoft-com:vml" xmlns:wp14="http://schemas.microsoft.com/office/word/2010/wordprocessingDrawing" xmlns:wp="http://schemas.openxmlformats.org/drawingml/2006/wordprocessingDrawing" xmlns:w10="urn:schemas-microsoft-com:office:word" xmlns:w="http://schemas.openxmlformats.org/wordprocessingml/2006/main" xmlns:w14="http://schemas.microsoft.com/office/word/2010/wordml" xmlns:w15="http://schemas.microsoft.com/office/word/2012/wordml" xmlns:wpg="http://schemas.microsoft.com/office/word/2010/wordprocessingGroup" xmlns:wpi="http://schemas.microsoft.com/office/word/2010/wordprocessingInk" xmlns:wne="http://schemas.microsoft.com/office/word/2006/wordml" xmlns:wps="http://schemas.microsoft.com/office/word/2010/wordprocessingShape" mc:Ignorable="w14 w15 wp14">
+  <w:p>
+    <w:pPr>
+      <w:pStyle w:val="Footer"/>
+    </w:pPr>
+  </w:p>
+</w:ftr>
 </file>
 
 <file path=word/footnotes.xml><?xml version="1.0" encoding="utf-8"?>
@@ -597,6 +770,16 @@
 </file>
 
 <file path=word/header1.xml><?xml version="1.0" encoding="utf-8"?>
+<w:hdr xmlns:wpc="http://schemas.microsoft.com/office/word/2010/wordprocessingCanvas" xmlns:mc="http://schemas.openxmlformats.org/markup-compatibility/2006" xmlns:o="urn:schemas-microsoft-com:office:office" xmlns:r="http://schemas.openxmlformats.org/officeDocument/2006/relationships" xmlns:m="http://schemas.openxmlformats.org/officeDocument/2006/math" xmlns:v="urn:schemas-microsoft-com:vml" xmlns:wp14="http://schemas.microsoft.com/office/word/2010/wordprocessingDrawing" xmlns:wp="http://schemas.openxmlformats.org/drawingml/2006/wordprocessingDrawing" xmlns:w10="urn:schemas-microsoft-com:office:word" xmlns:w="http://schemas.openxmlformats.org/wordprocessingml/2006/main" xmlns:w14="http://schemas.microsoft.com/office/word/2010/wordml" xmlns:w15="http://schemas.microsoft.com/office/word/2012/wordml" xmlns:wpg="http://schemas.microsoft.com/office/word/2010/wordprocessingGroup" xmlns:wpi="http://schemas.microsoft.com/office/word/2010/wordprocessingInk" xmlns:wne="http://schemas.microsoft.com/office/word/2006/wordml" xmlns:wps="http://schemas.microsoft.com/office/word/2010/wordprocessingShape" mc:Ignorable="w14 w15 wp14">
+  <w:p>
+    <w:pPr>
+      <w:pStyle w:val="Header"/>
+    </w:pPr>
+  </w:p>
+</w:hdr>
+</file>
+
+<file path=word/header2.xml><?xml version="1.0" encoding="utf-8"?>
 <w:hdr xmlns:wpc="http://schemas.microsoft.com/office/word/2010/wordprocessingCanvas" xmlns:mc="http://schemas.openxmlformats.org/markup-compatibility/2006" xmlns:o="urn:schemas-microsoft-com:office:office" xmlns:r="http://schemas.openxmlformats.org/officeDocument/2006/relationships" xmlns:m="http://schemas.openxmlformats.org/officeDocument/2006/math" xmlns:v="urn:schemas-microsoft-com:vml" xmlns:wp14="http://schemas.microsoft.com/office/word/2010/wordprocessingDrawing" xmlns:wp="http://schemas.openxmlformats.org/drawingml/2006/wordprocessingDrawing" xmlns:w10="urn:schemas-microsoft-com:office:word" xmlns:w="http://schemas.openxmlformats.org/wordprocessingml/2006/main" xmlns:w14="http://schemas.microsoft.com/office/word/2010/wordml" xmlns:w15="http://schemas.microsoft.com/office/word/2012/wordml" xmlns:wpg="http://schemas.microsoft.com/office/word/2010/wordprocessingGroup" xmlns:wpi="http://schemas.microsoft.com/office/word/2010/wordprocessingInk" xmlns:wne="http://schemas.microsoft.com/office/word/2006/wordml" xmlns:wps="http://schemas.microsoft.com/office/word/2010/wordprocessingShape" mc:Ignorable="w14 w15 wp14">
   <w:p>
     <w:pPr>
@@ -612,8 +795,10 @@
       <w:tab/>
     </w:r>
     <w:r>
-      <w:t>04/28</w:t>
+      <w:t>06/02</w:t>
     </w:r>
+    <w:bookmarkStart w:id="0" w:name="_GoBack"/>
+    <w:bookmarkEnd w:id="0"/>
     <w:r>
       <w:t>/2016</w:t>
     </w:r>
@@ -646,6 +831,16 @@
       <w:rPr>
         <w:i/>
       </w:rPr>
+    </w:pPr>
+  </w:p>
+</w:hdr>
+</file>
+
+<file path=word/header3.xml><?xml version="1.0" encoding="utf-8"?>
+<w:hdr xmlns:wpc="http://schemas.microsoft.com/office/word/2010/wordprocessingCanvas" xmlns:mc="http://schemas.openxmlformats.org/markup-compatibility/2006" xmlns:o="urn:schemas-microsoft-com:office:office" xmlns:r="http://schemas.openxmlformats.org/officeDocument/2006/relationships" xmlns:m="http://schemas.openxmlformats.org/officeDocument/2006/math" xmlns:v="urn:schemas-microsoft-com:vml" xmlns:wp14="http://schemas.microsoft.com/office/word/2010/wordprocessingDrawing" xmlns:wp="http://schemas.openxmlformats.org/drawingml/2006/wordprocessingDrawing" xmlns:w10="urn:schemas-microsoft-com:office:word" xmlns:w="http://schemas.openxmlformats.org/wordprocessingml/2006/main" xmlns:w14="http://schemas.microsoft.com/office/word/2010/wordml" xmlns:w15="http://schemas.microsoft.com/office/word/2012/wordml" xmlns:wpg="http://schemas.microsoft.com/office/word/2010/wordprocessingGroup" xmlns:wpi="http://schemas.microsoft.com/office/word/2010/wordprocessingInk" xmlns:wne="http://schemas.microsoft.com/office/word/2006/wordml" xmlns:wps="http://schemas.microsoft.com/office/word/2010/wordprocessingShape" mc:Ignorable="w14 w15 wp14">
+  <w:p>
+    <w:pPr>
+      <w:pStyle w:val="Header"/>
     </w:pPr>
   </w:p>
 </w:hdr>
@@ -1323,14 +1518,6 @@
     <w:abstractNumId w:val="3"/>
   </w:num>
 </w:numbering>
-</file>
-
-<file path=word/people.xml><?xml version="1.0" encoding="utf-8"?>
-<w15:people xmlns:wpc="http://schemas.microsoft.com/office/word/2010/wordprocessingCanvas" xmlns:mc="http://schemas.openxmlformats.org/markup-compatibility/2006" xmlns:o="urn:schemas-microsoft-com:office:office" xmlns:r="http://schemas.openxmlformats.org/officeDocument/2006/relationships" xmlns:m="http://schemas.openxmlformats.org/officeDocument/2006/math" xmlns:v="urn:schemas-microsoft-com:vml" xmlns:wp14="http://schemas.microsoft.com/office/word/2010/wordprocessingDrawing" xmlns:wp="http://schemas.openxmlformats.org/drawingml/2006/wordprocessingDrawing" xmlns:w10="urn:schemas-microsoft-com:office:word" xmlns:w="http://schemas.openxmlformats.org/wordprocessingml/2006/main" xmlns:w14="http://schemas.microsoft.com/office/word/2010/wordml" xmlns:w15="http://schemas.microsoft.com/office/word/2012/wordml" xmlns:wpg="http://schemas.microsoft.com/office/word/2010/wordprocessingGroup" xmlns:wpi="http://schemas.microsoft.com/office/word/2010/wordprocessingInk" xmlns:wne="http://schemas.microsoft.com/office/word/2006/wordml" xmlns:wps="http://schemas.microsoft.com/office/word/2010/wordprocessingShape" mc:Ignorable="w14 w15 wp14">
-  <w15:person w15:author="Lobo, Fluvio">
-    <w15:presenceInfo w15:providerId="AD" w15:userId="S-1-5-21-1235115776-1589527921-1622053684-6306"/>
-  </w15:person>
-</w15:people>
 </file>
 
 <file path=word/styles.xml><?xml version="1.0" encoding="utf-8"?>

</xml_diff>